<commit_message>
sửa Class và thêm mã giả vào phương thức có thuật toán khó hiểu
</commit_message>
<xml_diff>
--- a/Document/BaoCao.docx
+++ b/Document/BaoCao.docx
@@ -3439,7 +3439,7 @@
         </w:rPr>
         <w:fldChar w:fldCharType="separate"/>
       </w:r>
-      <w:hyperlink w:anchor="_Toc25391217" w:history="1">
+      <w:hyperlink w:anchor="_Toc26011444" w:history="1">
         <w:r>
           <w:rPr>
             <w:rStyle w:val="Hyperlink"/>
@@ -3475,7 +3475,7 @@
             <w:noProof/>
             <w:webHidden/>
           </w:rPr>
-          <w:instrText xml:space="preserve"> PAGEREF _Toc25391217 \h </w:instrText>
+          <w:instrText xml:space="preserve"> PAGEREF _Toc26011444 \h </w:instrText>
         </w:r>
         <w:r>
           <w:rPr>
@@ -3529,7 +3529,7 @@
           <w:szCs w:val="22"/>
         </w:rPr>
       </w:pPr>
-      <w:hyperlink w:anchor="_Toc25391218" w:history="1">
+      <w:hyperlink w:anchor="_Toc26011445" w:history="1">
         <w:r>
           <w:rPr>
             <w:rStyle w:val="Hyperlink"/>
@@ -3565,7 +3565,7 @@
             <w:noProof/>
             <w:webHidden/>
           </w:rPr>
-          <w:instrText xml:space="preserve"> PAGEREF _Toc25391218 \h </w:instrText>
+          <w:instrText xml:space="preserve"> PAGEREF _Toc26011445 \h </w:instrText>
         </w:r>
         <w:r>
           <w:rPr>
@@ -3591,7 +3591,7 @@
             <w:noProof/>
             <w:webHidden/>
           </w:rPr>
-          <w:t>12</w:t>
+          <w:t>13</w:t>
         </w:r>
         <w:r>
           <w:rPr>
@@ -3619,7 +3619,7 @@
           <w:szCs w:val="22"/>
         </w:rPr>
       </w:pPr>
-      <w:hyperlink w:anchor="_Toc25391219" w:history="1">
+      <w:hyperlink w:anchor="_Toc26011446" w:history="1">
         <w:r>
           <w:rPr>
             <w:rStyle w:val="Hyperlink"/>
@@ -3628,7 +3628,7 @@
             <w:bCs w:val="0"/>
             <w:noProof/>
           </w:rPr>
-          <w:t>Hình 3. Giao diện Form1</w:t>
+          <w:t>Hình 3. Sơ đồ Flowchart thuật toán giải Sudoku</w:t>
         </w:r>
         <w:r>
           <w:rPr>
@@ -3655,7 +3655,97 @@
             <w:noProof/>
             <w:webHidden/>
           </w:rPr>
-          <w:instrText xml:space="preserve"> PAGEREF _Toc25391219 \h </w:instrText>
+          <w:instrText xml:space="preserve"> PAGEREF _Toc26011446 \h </w:instrText>
+        </w:r>
+        <w:r>
+          <w:rPr>
+            <w:b w:val="0"/>
+            <w:bCs w:val="0"/>
+            <w:noProof/>
+            <w:webHidden/>
+          </w:rPr>
+        </w:r>
+        <w:r>
+          <w:rPr>
+            <w:b w:val="0"/>
+            <w:bCs w:val="0"/>
+            <w:noProof/>
+            <w:webHidden/>
+          </w:rPr>
+          <w:fldChar w:fldCharType="separate"/>
+        </w:r>
+        <w:r>
+          <w:rPr>
+            <w:b w:val="0"/>
+            <w:bCs w:val="0"/>
+            <w:noProof/>
+            <w:webHidden/>
+          </w:rPr>
+          <w:t>13</w:t>
+        </w:r>
+        <w:r>
+          <w:rPr>
+            <w:b w:val="0"/>
+            <w:bCs w:val="0"/>
+            <w:noProof/>
+            <w:webHidden/>
+          </w:rPr>
+          <w:fldChar w:fldCharType="end"/>
+        </w:r>
+      </w:hyperlink>
+    </w:p>
+    <w:p>
+      <w:pPr>
+        <w:pStyle w:val="TOC1"/>
+        <w:tabs>
+          <w:tab w:val="right" w:leader="dot" w:pos="9395"/>
+        </w:tabs>
+        <w:rPr>
+          <w:rFonts w:asciiTheme="minorHAnsi" w:eastAsiaTheme="minorEastAsia" w:hAnsiTheme="minorHAnsi" w:cstheme="minorBidi"/>
+          <w:b w:val="0"/>
+          <w:bCs w:val="0"/>
+          <w:noProof/>
+          <w:sz w:val="22"/>
+          <w:szCs w:val="22"/>
+        </w:rPr>
+      </w:pPr>
+      <w:hyperlink w:anchor="_Toc26011447" w:history="1">
+        <w:r>
+          <w:rPr>
+            <w:rStyle w:val="Hyperlink"/>
+            <w:rFonts w:eastAsiaTheme="majorEastAsia"/>
+            <w:b w:val="0"/>
+            <w:bCs w:val="0"/>
+            <w:noProof/>
+          </w:rPr>
+          <w:t>Hình 4. Mã giả isOK</w:t>
+        </w:r>
+        <w:r>
+          <w:rPr>
+            <w:b w:val="0"/>
+            <w:bCs w:val="0"/>
+            <w:noProof/>
+            <w:webHidden/>
+          </w:rPr>
+          <w:tab/>
+        </w:r>
+        <w:r>
+          <w:rPr>
+            <w:b w:val="0"/>
+            <w:bCs w:val="0"/>
+            <w:noProof/>
+            <w:webHidden/>
+          </w:rPr>
+          <w:fldChar w:fldCharType="begin"/>
+        </w:r>
+        <w:r>
+          <w:rPr>
+            <w:b w:val="0"/>
+            <w:bCs w:val="0"/>
+            <w:noProof/>
+            <w:webHidden/>
+          </w:rPr>
+          <w:instrText xml:space="preserve"> PAGEREF _Toc26011447 \h </w:instrText>
         </w:r>
         <w:r>
           <w:rPr>
@@ -3709,7 +3799,7 @@
           <w:szCs w:val="22"/>
         </w:rPr>
       </w:pPr>
-      <w:hyperlink w:anchor="_Toc25391220" w:history="1">
+      <w:hyperlink w:anchor="_Toc26011448" w:history="1">
         <w:r>
           <w:rPr>
             <w:rStyle w:val="Hyperlink"/>
@@ -3718,7 +3808,7 @@
             <w:bCs w:val="0"/>
             <w:noProof/>
           </w:rPr>
-          <w:t>Hình 4. Giao diện Login</w:t>
+          <w:t>Hình 5. Mã giả Solve_Sudoku()</w:t>
         </w:r>
         <w:r>
           <w:rPr>
@@ -3745,97 +3835,7 @@
             <w:noProof/>
             <w:webHidden/>
           </w:rPr>
-          <w:instrText xml:space="preserve"> PAGEREF _Toc25391220 \h </w:instrText>
-        </w:r>
-        <w:r>
-          <w:rPr>
-            <w:b w:val="0"/>
-            <w:bCs w:val="0"/>
-            <w:noProof/>
-            <w:webHidden/>
-          </w:rPr>
-        </w:r>
-        <w:r>
-          <w:rPr>
-            <w:b w:val="0"/>
-            <w:bCs w:val="0"/>
-            <w:noProof/>
-            <w:webHidden/>
-          </w:rPr>
-          <w:fldChar w:fldCharType="separate"/>
-        </w:r>
-        <w:r>
-          <w:rPr>
-            <w:b w:val="0"/>
-            <w:bCs w:val="0"/>
-            <w:noProof/>
-            <w:webHidden/>
-          </w:rPr>
-          <w:t>16</w:t>
-        </w:r>
-        <w:r>
-          <w:rPr>
-            <w:b w:val="0"/>
-            <w:bCs w:val="0"/>
-            <w:noProof/>
-            <w:webHidden/>
-          </w:rPr>
-          <w:fldChar w:fldCharType="end"/>
-        </w:r>
-      </w:hyperlink>
-    </w:p>
-    <w:p>
-      <w:pPr>
-        <w:pStyle w:val="TOC1"/>
-        <w:tabs>
-          <w:tab w:val="right" w:leader="dot" w:pos="9395"/>
-        </w:tabs>
-        <w:rPr>
-          <w:rFonts w:asciiTheme="minorHAnsi" w:eastAsiaTheme="minorEastAsia" w:hAnsiTheme="minorHAnsi" w:cstheme="minorBidi"/>
-          <w:b w:val="0"/>
-          <w:bCs w:val="0"/>
-          <w:noProof/>
-          <w:sz w:val="22"/>
-          <w:szCs w:val="22"/>
-        </w:rPr>
-      </w:pPr>
-      <w:hyperlink w:anchor="_Toc25391221" w:history="1">
-        <w:r>
-          <w:rPr>
-            <w:rStyle w:val="Hyperlink"/>
-            <w:rFonts w:eastAsiaTheme="majorEastAsia"/>
-            <w:b w:val="0"/>
-            <w:bCs w:val="0"/>
-            <w:noProof/>
-          </w:rPr>
-          <w:t>Hình 5. Giao diện InputPad</w:t>
-        </w:r>
-        <w:r>
-          <w:rPr>
-            <w:b w:val="0"/>
-            <w:bCs w:val="0"/>
-            <w:noProof/>
-            <w:webHidden/>
-          </w:rPr>
-          <w:tab/>
-        </w:r>
-        <w:r>
-          <w:rPr>
-            <w:b w:val="0"/>
-            <w:bCs w:val="0"/>
-            <w:noProof/>
-            <w:webHidden/>
-          </w:rPr>
-          <w:fldChar w:fldCharType="begin"/>
-        </w:r>
-        <w:r>
-          <w:rPr>
-            <w:b w:val="0"/>
-            <w:bCs w:val="0"/>
-            <w:noProof/>
-            <w:webHidden/>
-          </w:rPr>
-          <w:instrText xml:space="preserve"> PAGEREF _Toc25391221 \h </w:instrText>
+          <w:instrText xml:space="preserve"> PAGEREF _Toc26011448 \h </w:instrText>
         </w:r>
         <w:r>
           <w:rPr>
@@ -3889,7 +3889,7 @@
           <w:szCs w:val="22"/>
         </w:rPr>
       </w:pPr>
-      <w:hyperlink w:anchor="_Toc25391222" w:history="1">
+      <w:hyperlink w:anchor="_Toc26011449" w:history="1">
         <w:r>
           <w:rPr>
             <w:rStyle w:val="Hyperlink"/>
@@ -3898,7 +3898,7 @@
             <w:bCs w:val="0"/>
             <w:noProof/>
           </w:rPr>
-          <w:t>Hình 6. Giao diện FormWin</w:t>
+          <w:t>Hình 6. Giao diện Form1</w:t>
         </w:r>
         <w:r>
           <w:rPr>
@@ -3925,7 +3925,7 @@
             <w:noProof/>
             <w:webHidden/>
           </w:rPr>
-          <w:instrText xml:space="preserve"> PAGEREF _Toc25391222 \h </w:instrText>
+          <w:instrText xml:space="preserve"> PAGEREF _Toc26011449 \h </w:instrText>
         </w:r>
         <w:r>
           <w:rPr>
@@ -3951,7 +3951,7 @@
             <w:noProof/>
             <w:webHidden/>
           </w:rPr>
-          <w:t>17</w:t>
+          <w:t>18</w:t>
         </w:r>
         <w:r>
           <w:rPr>
@@ -3966,29 +3966,6 @@
     </w:p>
     <w:p>
       <w:pPr>
-        <w:spacing w:after="160" w:line="259" w:lineRule="auto"/>
-      </w:pPr>
-      <w:r>
-        <w:fldChar w:fldCharType="end"/>
-      </w:r>
-      <w:r>
-        <w:br w:type="page"/>
-      </w:r>
-    </w:p>
-    <w:p>
-      <w:pPr>
-        <w:pStyle w:val="Heading1"/>
-        <w:jc w:val="center"/>
-      </w:pPr>
-      <w:bookmarkStart w:id="2" w:name="_Toc25920271"/>
-      <w:r>
-        <w:lastRenderedPageBreak/>
-        <w:t>DANH MỤC CÁC BẢNG</w:t>
-      </w:r>
-      <w:bookmarkEnd w:id="2"/>
-    </w:p>
-    <w:p>
-      <w:pPr>
         <w:pStyle w:val="TOC1"/>
         <w:tabs>
           <w:tab w:val="right" w:leader="dot" w:pos="9395"/>
@@ -4002,28 +3979,7 @@
           <w:szCs w:val="22"/>
         </w:rPr>
       </w:pPr>
-      <w:r>
-        <w:rPr>
-          <w:b w:val="0"/>
-          <w:bCs w:val="0"/>
-        </w:rPr>
-        <w:fldChar w:fldCharType="begin"/>
-      </w:r>
-      <w:r>
-        <w:rPr>
-          <w:b w:val="0"/>
-          <w:bCs w:val="0"/>
-        </w:rPr>
-        <w:instrText xml:space="preserve"> TOC \h \z \u \t "Heading 6,1" </w:instrText>
-      </w:r>
-      <w:r>
-        <w:rPr>
-          <w:b w:val="0"/>
-          <w:bCs w:val="0"/>
-        </w:rPr>
-        <w:fldChar w:fldCharType="separate"/>
-      </w:r>
-      <w:hyperlink w:anchor="_Toc25364702" w:history="1">
+      <w:hyperlink w:anchor="_Toc26011450" w:history="1">
         <w:r>
           <w:rPr>
             <w:rStyle w:val="Hyperlink"/>
@@ -4032,7 +3988,7 @@
             <w:bCs w:val="0"/>
             <w:noProof/>
           </w:rPr>
-          <w:t>Bảng 1. Bảng phân công</w:t>
+          <w:t>Hình 7. Giao diện Login</w:t>
         </w:r>
         <w:r>
           <w:rPr>
@@ -4059,7 +4015,7 @@
             <w:noProof/>
             <w:webHidden/>
           </w:rPr>
-          <w:instrText xml:space="preserve"> PAGEREF _Toc25364702 \h </w:instrText>
+          <w:instrText xml:space="preserve"> PAGEREF _Toc26011450 \h </w:instrText>
         </w:r>
         <w:r>
           <w:rPr>
@@ -4085,7 +4041,7 @@
             <w:noProof/>
             <w:webHidden/>
           </w:rPr>
-          <w:t>10</w:t>
+          <w:t>19</w:t>
         </w:r>
         <w:r>
           <w:rPr>
@@ -4113,7 +4069,7 @@
           <w:szCs w:val="22"/>
         </w:rPr>
       </w:pPr>
-      <w:hyperlink w:anchor="_Toc25364703" w:history="1">
+      <w:hyperlink w:anchor="_Toc26011451" w:history="1">
         <w:r>
           <w:rPr>
             <w:rStyle w:val="Hyperlink"/>
@@ -4122,7 +4078,7 @@
             <w:bCs w:val="0"/>
             <w:noProof/>
           </w:rPr>
-          <w:t>Bảng 2. Thiết kế lớp</w:t>
+          <w:t>Hình 8. Giao diện InputPad</w:t>
         </w:r>
         <w:r>
           <w:rPr>
@@ -4149,7 +4105,7 @@
             <w:noProof/>
             <w:webHidden/>
           </w:rPr>
-          <w:instrText xml:space="preserve"> PAGEREF _Toc25364703 \h </w:instrText>
+          <w:instrText xml:space="preserve"> PAGEREF _Toc26011451 \h </w:instrText>
         </w:r>
         <w:r>
           <w:rPr>
@@ -4175,7 +4131,7 @@
             <w:noProof/>
             <w:webHidden/>
           </w:rPr>
-          <w:t>12</w:t>
+          <w:t>19</w:t>
         </w:r>
         <w:r>
           <w:rPr>
@@ -4203,7 +4159,7 @@
           <w:szCs w:val="22"/>
         </w:rPr>
       </w:pPr>
-      <w:hyperlink w:anchor="_Toc25364704" w:history="1">
+      <w:hyperlink w:anchor="_Toc26011452" w:history="1">
         <w:r>
           <w:rPr>
             <w:rStyle w:val="Hyperlink"/>
@@ -4212,7 +4168,7 @@
             <w:bCs w:val="0"/>
             <w:noProof/>
           </w:rPr>
-          <w:t>Bảng 3. Bảng phương thức</w:t>
+          <w:t>Hình 9. Giao diện FormWin</w:t>
         </w:r>
         <w:r>
           <w:rPr>
@@ -4239,7 +4195,7 @@
             <w:noProof/>
             <w:webHidden/>
           </w:rPr>
-          <w:instrText xml:space="preserve"> PAGEREF _Toc25364704 \h </w:instrText>
+          <w:instrText xml:space="preserve"> PAGEREF _Toc26011452 \h </w:instrText>
         </w:r>
         <w:r>
           <w:rPr>
@@ -4265,7 +4221,7 @@
             <w:noProof/>
             <w:webHidden/>
           </w:rPr>
-          <w:t>13</w:t>
+          <w:t>20</w:t>
         </w:r>
         <w:r>
           <w:rPr>
@@ -4280,6 +4236,29 @@
     </w:p>
     <w:p>
       <w:pPr>
+        <w:spacing w:after="160" w:line="259" w:lineRule="auto"/>
+      </w:pPr>
+      <w:r>
+        <w:fldChar w:fldCharType="end"/>
+      </w:r>
+      <w:r>
+        <w:br w:type="page"/>
+      </w:r>
+    </w:p>
+    <w:p>
+      <w:pPr>
+        <w:pStyle w:val="Heading1"/>
+        <w:jc w:val="center"/>
+      </w:pPr>
+      <w:bookmarkStart w:id="2" w:name="_Toc25920271"/>
+      <w:r>
+        <w:lastRenderedPageBreak/>
+        <w:t>DANH MỤC CÁC BẢNG</w:t>
+      </w:r>
+      <w:bookmarkEnd w:id="2"/>
+    </w:p>
+    <w:p>
+      <w:pPr>
         <w:pStyle w:val="TOC1"/>
         <w:tabs>
           <w:tab w:val="right" w:leader="dot" w:pos="9395"/>
@@ -4293,21 +4272,38 @@
           <w:szCs w:val="22"/>
         </w:rPr>
       </w:pPr>
-      <w:hyperlink w:anchor="_Toc25364705" w:history="1">
+      <w:r>
+        <w:rPr>
+          <w:b w:val="0"/>
+          <w:bCs w:val="0"/>
+        </w:rPr>
+        <w:fldChar w:fldCharType="begin"/>
+      </w:r>
+      <w:r>
+        <w:rPr>
+          <w:b w:val="0"/>
+          <w:bCs w:val="0"/>
+        </w:rPr>
+        <w:instrText xml:space="preserve"> TOC \h \z \u \t "Heading 6,1" </w:instrText>
+      </w:r>
+      <w:r>
+        <w:rPr>
+          <w:b w:val="0"/>
+          <w:bCs w:val="0"/>
+        </w:rPr>
+        <w:fldChar w:fldCharType="separate"/>
+      </w:r>
+      <w:hyperlink w:anchor="_Toc26009377" w:history="1">
         <w:r>
           <w:rPr>
             <w:rStyle w:val="Hyperlink"/>
             <w:rFonts w:eastAsiaTheme="majorEastAsia"/>
-            <w:b w:val="0"/>
-            <w:bCs w:val="0"/>
             <w:noProof/>
           </w:rPr>
-          <w:t>Bảng 4: Bảng Database</w:t>
+          <w:t>Bảng 1. Bảng phân công</w:t>
         </w:r>
         <w:r>
           <w:rPr>
-            <w:b w:val="0"/>
-            <w:bCs w:val="0"/>
             <w:noProof/>
             <w:webHidden/>
           </w:rPr>
@@ -4315,8 +4311,6 @@
         </w:r>
         <w:r>
           <w:rPr>
-            <w:b w:val="0"/>
-            <w:bCs w:val="0"/>
             <w:noProof/>
             <w:webHidden/>
           </w:rPr>
@@ -4324,295 +4318,19 @@
         </w:r>
         <w:r>
           <w:rPr>
-            <w:b w:val="0"/>
-            <w:bCs w:val="0"/>
             <w:noProof/>
             <w:webHidden/>
           </w:rPr>
-          <w:instrText xml:space="preserve"> PAGEREF _Toc25364705 \h </w:instrText>
+          <w:instrText xml:space="preserve"> PAGEREF _Toc26009377 \h </w:instrText>
         </w:r>
         <w:r>
           <w:rPr>
-            <w:b w:val="0"/>
-            <w:bCs w:val="0"/>
             <w:noProof/>
             <w:webHidden/>
           </w:rPr>
         </w:r>
         <w:r>
           <w:rPr>
-            <w:b w:val="0"/>
-            <w:bCs w:val="0"/>
-            <w:noProof/>
-            <w:webHidden/>
-          </w:rPr>
-          <w:fldChar w:fldCharType="separate"/>
-        </w:r>
-        <w:r>
-          <w:rPr>
-            <w:b w:val="0"/>
-            <w:bCs w:val="0"/>
-            <w:noProof/>
-            <w:webHidden/>
-          </w:rPr>
-          <w:t>15</w:t>
-        </w:r>
-        <w:r>
-          <w:rPr>
-            <w:b w:val="0"/>
-            <w:bCs w:val="0"/>
-            <w:noProof/>
-            <w:webHidden/>
-          </w:rPr>
-          <w:fldChar w:fldCharType="end"/>
-        </w:r>
-      </w:hyperlink>
-    </w:p>
-    <w:p>
-      <w:pPr>
-        <w:pStyle w:val="TOC1"/>
-        <w:tabs>
-          <w:tab w:val="right" w:leader="dot" w:pos="9395"/>
-        </w:tabs>
-        <w:rPr>
-          <w:rFonts w:asciiTheme="minorHAnsi" w:eastAsiaTheme="minorEastAsia" w:hAnsiTheme="minorHAnsi" w:cstheme="minorBidi"/>
-          <w:b w:val="0"/>
-          <w:bCs w:val="0"/>
-          <w:noProof/>
-          <w:sz w:val="22"/>
-          <w:szCs w:val="22"/>
-        </w:rPr>
-      </w:pPr>
-      <w:hyperlink w:anchor="_Toc25364706" w:history="1">
-        <w:r>
-          <w:rPr>
-            <w:rStyle w:val="Hyperlink"/>
-            <w:rFonts w:eastAsiaTheme="majorEastAsia"/>
-            <w:b w:val="0"/>
-            <w:bCs w:val="0"/>
-            <w:noProof/>
-          </w:rPr>
-          <w:t>Bảng 5. Field trong bảng NguoiDung</w:t>
-        </w:r>
-        <w:r>
-          <w:rPr>
-            <w:b w:val="0"/>
-            <w:bCs w:val="0"/>
-            <w:noProof/>
-            <w:webHidden/>
-          </w:rPr>
-          <w:tab/>
-        </w:r>
-        <w:r>
-          <w:rPr>
-            <w:b w:val="0"/>
-            <w:bCs w:val="0"/>
-            <w:noProof/>
-            <w:webHidden/>
-          </w:rPr>
-          <w:fldChar w:fldCharType="begin"/>
-        </w:r>
-        <w:r>
-          <w:rPr>
-            <w:b w:val="0"/>
-            <w:bCs w:val="0"/>
-            <w:noProof/>
-            <w:webHidden/>
-          </w:rPr>
-          <w:instrText xml:space="preserve"> PAGEREF _Toc25364706 \h </w:instrText>
-        </w:r>
-        <w:r>
-          <w:rPr>
-            <w:b w:val="0"/>
-            <w:bCs w:val="0"/>
-            <w:noProof/>
-            <w:webHidden/>
-          </w:rPr>
-        </w:r>
-        <w:r>
-          <w:rPr>
-            <w:b w:val="0"/>
-            <w:bCs w:val="0"/>
-            <w:noProof/>
-            <w:webHidden/>
-          </w:rPr>
-          <w:fldChar w:fldCharType="separate"/>
-        </w:r>
-        <w:r>
-          <w:rPr>
-            <w:b w:val="0"/>
-            <w:bCs w:val="0"/>
-            <w:noProof/>
-            <w:webHidden/>
-          </w:rPr>
-          <w:t>15</w:t>
-        </w:r>
-        <w:r>
-          <w:rPr>
-            <w:b w:val="0"/>
-            <w:bCs w:val="0"/>
-            <w:noProof/>
-            <w:webHidden/>
-          </w:rPr>
-          <w:fldChar w:fldCharType="end"/>
-        </w:r>
-      </w:hyperlink>
-    </w:p>
-    <w:p>
-      <w:pPr>
-        <w:pStyle w:val="TOC1"/>
-        <w:tabs>
-          <w:tab w:val="right" w:leader="dot" w:pos="9395"/>
-        </w:tabs>
-        <w:rPr>
-          <w:rFonts w:asciiTheme="minorHAnsi" w:eastAsiaTheme="minorEastAsia" w:hAnsiTheme="minorHAnsi" w:cstheme="minorBidi"/>
-          <w:b w:val="0"/>
-          <w:bCs w:val="0"/>
-          <w:noProof/>
-          <w:sz w:val="22"/>
-          <w:szCs w:val="22"/>
-        </w:rPr>
-      </w:pPr>
-      <w:hyperlink w:anchor="_Toc25364707" w:history="1">
-        <w:r>
-          <w:rPr>
-            <w:rStyle w:val="Hyperlink"/>
-            <w:rFonts w:eastAsiaTheme="majorEastAsia"/>
-            <w:b w:val="0"/>
-            <w:bCs w:val="0"/>
-            <w:noProof/>
-          </w:rPr>
-          <w:t>Bảng 6. Bảng giao diện</w:t>
-        </w:r>
-        <w:r>
-          <w:rPr>
-            <w:b w:val="0"/>
-            <w:bCs w:val="0"/>
-            <w:noProof/>
-            <w:webHidden/>
-          </w:rPr>
-          <w:tab/>
-        </w:r>
-        <w:r>
-          <w:rPr>
-            <w:b w:val="0"/>
-            <w:bCs w:val="0"/>
-            <w:noProof/>
-            <w:webHidden/>
-          </w:rPr>
-          <w:fldChar w:fldCharType="begin"/>
-        </w:r>
-        <w:r>
-          <w:rPr>
-            <w:b w:val="0"/>
-            <w:bCs w:val="0"/>
-            <w:noProof/>
-            <w:webHidden/>
-          </w:rPr>
-          <w:instrText xml:space="preserve"> PAGEREF _Toc25364707 \h </w:instrText>
-        </w:r>
-        <w:r>
-          <w:rPr>
-            <w:b w:val="0"/>
-            <w:bCs w:val="0"/>
-            <w:noProof/>
-            <w:webHidden/>
-          </w:rPr>
-        </w:r>
-        <w:r>
-          <w:rPr>
-            <w:b w:val="0"/>
-            <w:bCs w:val="0"/>
-            <w:noProof/>
-            <w:webHidden/>
-          </w:rPr>
-          <w:fldChar w:fldCharType="separate"/>
-        </w:r>
-        <w:r>
-          <w:rPr>
-            <w:b w:val="0"/>
-            <w:bCs w:val="0"/>
-            <w:noProof/>
-            <w:webHidden/>
-          </w:rPr>
-          <w:t>15</w:t>
-        </w:r>
-        <w:r>
-          <w:rPr>
-            <w:b w:val="0"/>
-            <w:bCs w:val="0"/>
-            <w:noProof/>
-            <w:webHidden/>
-          </w:rPr>
-          <w:fldChar w:fldCharType="end"/>
-        </w:r>
-      </w:hyperlink>
-    </w:p>
-    <w:p>
-      <w:pPr>
-        <w:pStyle w:val="TOC1"/>
-        <w:tabs>
-          <w:tab w:val="right" w:leader="dot" w:pos="9395"/>
-        </w:tabs>
-        <w:rPr>
-          <w:rFonts w:asciiTheme="minorHAnsi" w:eastAsiaTheme="minorEastAsia" w:hAnsiTheme="minorHAnsi" w:cstheme="minorBidi"/>
-          <w:b w:val="0"/>
-          <w:bCs w:val="0"/>
-          <w:noProof/>
-          <w:sz w:val="22"/>
-          <w:szCs w:val="22"/>
-        </w:rPr>
-      </w:pPr>
-      <w:hyperlink w:anchor="_Toc25364708" w:history="1">
-        <w:r>
-          <w:rPr>
-            <w:rStyle w:val="Hyperlink"/>
-            <w:rFonts w:eastAsiaTheme="majorEastAsia"/>
-            <w:b w:val="0"/>
-            <w:bCs w:val="0"/>
-            <w:noProof/>
-          </w:rPr>
-          <w:t>Bảng 7. Bảng kiểm thử</w:t>
-        </w:r>
-        <w:r>
-          <w:rPr>
-            <w:b w:val="0"/>
-            <w:bCs w:val="0"/>
-            <w:noProof/>
-            <w:webHidden/>
-          </w:rPr>
-          <w:tab/>
-        </w:r>
-        <w:r>
-          <w:rPr>
-            <w:b w:val="0"/>
-            <w:bCs w:val="0"/>
-            <w:noProof/>
-            <w:webHidden/>
-          </w:rPr>
-          <w:fldChar w:fldCharType="begin"/>
-        </w:r>
-        <w:r>
-          <w:rPr>
-            <w:b w:val="0"/>
-            <w:bCs w:val="0"/>
-            <w:noProof/>
-            <w:webHidden/>
-          </w:rPr>
-          <w:instrText xml:space="preserve"> PAGEREF _Toc25364708 \h </w:instrText>
-        </w:r>
-        <w:r>
-          <w:rPr>
-            <w:b w:val="0"/>
-            <w:bCs w:val="0"/>
-            <w:noProof/>
-            <w:webHidden/>
-          </w:rPr>
-        </w:r>
-        <w:r>
-          <w:rPr>
-            <w:b w:val="0"/>
-            <w:bCs w:val="0"/>
             <w:noProof/>
             <w:webHidden/>
           </w:rPr>
@@ -4623,12 +4341,380 @@
             <w:noProof/>
             <w:webHidden/>
           </w:rPr>
-          <w:t>Error! Bookmark not defined.</w:t>
+          <w:t>10</w:t>
         </w:r>
         <w:r>
           <w:rPr>
-            <w:b w:val="0"/>
-            <w:bCs w:val="0"/>
+            <w:noProof/>
+            <w:webHidden/>
+          </w:rPr>
+          <w:fldChar w:fldCharType="end"/>
+        </w:r>
+      </w:hyperlink>
+    </w:p>
+    <w:p>
+      <w:pPr>
+        <w:pStyle w:val="TOC1"/>
+        <w:tabs>
+          <w:tab w:val="right" w:leader="dot" w:pos="9395"/>
+        </w:tabs>
+        <w:rPr>
+          <w:rFonts w:asciiTheme="minorHAnsi" w:eastAsiaTheme="minorEastAsia" w:hAnsiTheme="minorHAnsi" w:cstheme="minorBidi"/>
+          <w:b w:val="0"/>
+          <w:bCs w:val="0"/>
+          <w:noProof/>
+          <w:sz w:val="22"/>
+          <w:szCs w:val="22"/>
+        </w:rPr>
+      </w:pPr>
+      <w:hyperlink w:anchor="_Toc26009378" w:history="1">
+        <w:r>
+          <w:rPr>
+            <w:rStyle w:val="Hyperlink"/>
+            <w:rFonts w:eastAsiaTheme="majorEastAsia"/>
+            <w:noProof/>
+          </w:rPr>
+          <w:t>Bảng 1. Thiết kế lớp</w:t>
+        </w:r>
+        <w:r>
+          <w:rPr>
+            <w:noProof/>
+            <w:webHidden/>
+          </w:rPr>
+          <w:tab/>
+        </w:r>
+        <w:r>
+          <w:rPr>
+            <w:noProof/>
+            <w:webHidden/>
+          </w:rPr>
+          <w:fldChar w:fldCharType="begin"/>
+        </w:r>
+        <w:r>
+          <w:rPr>
+            <w:noProof/>
+            <w:webHidden/>
+          </w:rPr>
+          <w:instrText xml:space="preserve"> PAGEREF _Toc26009378 \h </w:instrText>
+        </w:r>
+        <w:r>
+          <w:rPr>
+            <w:noProof/>
+            <w:webHidden/>
+          </w:rPr>
+        </w:r>
+        <w:r>
+          <w:rPr>
+            <w:noProof/>
+            <w:webHidden/>
+          </w:rPr>
+          <w:fldChar w:fldCharType="separate"/>
+        </w:r>
+        <w:r>
+          <w:rPr>
+            <w:noProof/>
+            <w:webHidden/>
+          </w:rPr>
+          <w:t>13</w:t>
+        </w:r>
+        <w:r>
+          <w:rPr>
+            <w:noProof/>
+            <w:webHidden/>
+          </w:rPr>
+          <w:fldChar w:fldCharType="end"/>
+        </w:r>
+      </w:hyperlink>
+    </w:p>
+    <w:p>
+      <w:pPr>
+        <w:pStyle w:val="TOC1"/>
+        <w:tabs>
+          <w:tab w:val="right" w:leader="dot" w:pos="9395"/>
+        </w:tabs>
+        <w:rPr>
+          <w:rFonts w:asciiTheme="minorHAnsi" w:eastAsiaTheme="minorEastAsia" w:hAnsiTheme="minorHAnsi" w:cstheme="minorBidi"/>
+          <w:b w:val="0"/>
+          <w:bCs w:val="0"/>
+          <w:noProof/>
+          <w:sz w:val="22"/>
+          <w:szCs w:val="22"/>
+        </w:rPr>
+      </w:pPr>
+      <w:hyperlink w:anchor="_Toc26009379" w:history="1">
+        <w:r>
+          <w:rPr>
+            <w:rStyle w:val="Hyperlink"/>
+            <w:rFonts w:eastAsiaTheme="majorEastAsia"/>
+            <w:noProof/>
+          </w:rPr>
+          <w:t>Bảng 3. Bảng phương thức</w:t>
+        </w:r>
+        <w:r>
+          <w:rPr>
+            <w:noProof/>
+            <w:webHidden/>
+          </w:rPr>
+          <w:tab/>
+        </w:r>
+        <w:r>
+          <w:rPr>
+            <w:noProof/>
+            <w:webHidden/>
+          </w:rPr>
+          <w:fldChar w:fldCharType="begin"/>
+        </w:r>
+        <w:r>
+          <w:rPr>
+            <w:noProof/>
+            <w:webHidden/>
+          </w:rPr>
+          <w:instrText xml:space="preserve"> PAGEREF _Toc26009379 \h </w:instrText>
+        </w:r>
+        <w:r>
+          <w:rPr>
+            <w:noProof/>
+            <w:webHidden/>
+          </w:rPr>
+        </w:r>
+        <w:r>
+          <w:rPr>
+            <w:noProof/>
+            <w:webHidden/>
+          </w:rPr>
+          <w:fldChar w:fldCharType="separate"/>
+        </w:r>
+        <w:r>
+          <w:rPr>
+            <w:noProof/>
+            <w:webHidden/>
+          </w:rPr>
+          <w:t>14</w:t>
+        </w:r>
+        <w:r>
+          <w:rPr>
+            <w:noProof/>
+            <w:webHidden/>
+          </w:rPr>
+          <w:fldChar w:fldCharType="end"/>
+        </w:r>
+      </w:hyperlink>
+    </w:p>
+    <w:p>
+      <w:pPr>
+        <w:pStyle w:val="TOC1"/>
+        <w:tabs>
+          <w:tab w:val="right" w:leader="dot" w:pos="9395"/>
+        </w:tabs>
+        <w:rPr>
+          <w:rFonts w:asciiTheme="minorHAnsi" w:eastAsiaTheme="minorEastAsia" w:hAnsiTheme="minorHAnsi" w:cstheme="minorBidi"/>
+          <w:b w:val="0"/>
+          <w:bCs w:val="0"/>
+          <w:noProof/>
+          <w:sz w:val="22"/>
+          <w:szCs w:val="22"/>
+        </w:rPr>
+      </w:pPr>
+      <w:hyperlink w:anchor="_Toc26009380" w:history="1">
+        <w:r>
+          <w:rPr>
+            <w:rStyle w:val="Hyperlink"/>
+            <w:rFonts w:eastAsiaTheme="majorEastAsia"/>
+            <w:noProof/>
+          </w:rPr>
+          <w:t>Bảng 4: Bảng Database</w:t>
+        </w:r>
+        <w:r>
+          <w:rPr>
+            <w:noProof/>
+            <w:webHidden/>
+          </w:rPr>
+          <w:tab/>
+        </w:r>
+        <w:r>
+          <w:rPr>
+            <w:noProof/>
+            <w:webHidden/>
+          </w:rPr>
+          <w:fldChar w:fldCharType="begin"/>
+        </w:r>
+        <w:r>
+          <w:rPr>
+            <w:noProof/>
+            <w:webHidden/>
+          </w:rPr>
+          <w:instrText xml:space="preserve"> PAGEREF _Toc26009380 \h </w:instrText>
+        </w:r>
+        <w:r>
+          <w:rPr>
+            <w:noProof/>
+            <w:webHidden/>
+          </w:rPr>
+        </w:r>
+        <w:r>
+          <w:rPr>
+            <w:noProof/>
+            <w:webHidden/>
+          </w:rPr>
+          <w:fldChar w:fldCharType="separate"/>
+        </w:r>
+        <w:r>
+          <w:rPr>
+            <w:noProof/>
+            <w:webHidden/>
+          </w:rPr>
+          <w:t>16</w:t>
+        </w:r>
+        <w:r>
+          <w:rPr>
+            <w:noProof/>
+            <w:webHidden/>
+          </w:rPr>
+          <w:fldChar w:fldCharType="end"/>
+        </w:r>
+      </w:hyperlink>
+    </w:p>
+    <w:p>
+      <w:pPr>
+        <w:pStyle w:val="TOC1"/>
+        <w:tabs>
+          <w:tab w:val="right" w:leader="dot" w:pos="9395"/>
+        </w:tabs>
+        <w:rPr>
+          <w:rFonts w:asciiTheme="minorHAnsi" w:eastAsiaTheme="minorEastAsia" w:hAnsiTheme="minorHAnsi" w:cstheme="minorBidi"/>
+          <w:b w:val="0"/>
+          <w:bCs w:val="0"/>
+          <w:noProof/>
+          <w:sz w:val="22"/>
+          <w:szCs w:val="22"/>
+        </w:rPr>
+      </w:pPr>
+      <w:hyperlink w:anchor="_Toc26009381" w:history="1">
+        <w:r>
+          <w:rPr>
+            <w:rStyle w:val="Hyperlink"/>
+            <w:rFonts w:eastAsiaTheme="majorEastAsia"/>
+            <w:noProof/>
+          </w:rPr>
+          <w:t>Bảng 5. Field trong bảng NguoiDung</w:t>
+        </w:r>
+        <w:r>
+          <w:rPr>
+            <w:noProof/>
+            <w:webHidden/>
+          </w:rPr>
+          <w:tab/>
+        </w:r>
+        <w:r>
+          <w:rPr>
+            <w:noProof/>
+            <w:webHidden/>
+          </w:rPr>
+          <w:fldChar w:fldCharType="begin"/>
+        </w:r>
+        <w:r>
+          <w:rPr>
+            <w:noProof/>
+            <w:webHidden/>
+          </w:rPr>
+          <w:instrText xml:space="preserve"> PAGEREF _Toc26009381 \h </w:instrText>
+        </w:r>
+        <w:r>
+          <w:rPr>
+            <w:noProof/>
+            <w:webHidden/>
+          </w:rPr>
+        </w:r>
+        <w:r>
+          <w:rPr>
+            <w:noProof/>
+            <w:webHidden/>
+          </w:rPr>
+          <w:fldChar w:fldCharType="separate"/>
+        </w:r>
+        <w:r>
+          <w:rPr>
+            <w:noProof/>
+            <w:webHidden/>
+          </w:rPr>
+          <w:t>16</w:t>
+        </w:r>
+        <w:r>
+          <w:rPr>
+            <w:noProof/>
+            <w:webHidden/>
+          </w:rPr>
+          <w:fldChar w:fldCharType="end"/>
+        </w:r>
+      </w:hyperlink>
+    </w:p>
+    <w:p>
+      <w:pPr>
+        <w:pStyle w:val="TOC1"/>
+        <w:tabs>
+          <w:tab w:val="right" w:leader="dot" w:pos="9395"/>
+        </w:tabs>
+        <w:rPr>
+          <w:rFonts w:asciiTheme="minorHAnsi" w:eastAsiaTheme="minorEastAsia" w:hAnsiTheme="minorHAnsi" w:cstheme="minorBidi"/>
+          <w:b w:val="0"/>
+          <w:bCs w:val="0"/>
+          <w:noProof/>
+          <w:sz w:val="22"/>
+          <w:szCs w:val="22"/>
+        </w:rPr>
+      </w:pPr>
+      <w:hyperlink w:anchor="_Toc26009382" w:history="1">
+        <w:r>
+          <w:rPr>
+            <w:rStyle w:val="Hyperlink"/>
+            <w:rFonts w:eastAsiaTheme="majorEastAsia"/>
+            <w:noProof/>
+          </w:rPr>
+          <w:t>Bảng 6. Bảng giao diện</w:t>
+        </w:r>
+        <w:r>
+          <w:rPr>
+            <w:noProof/>
+            <w:webHidden/>
+          </w:rPr>
+          <w:tab/>
+        </w:r>
+        <w:r>
+          <w:rPr>
+            <w:noProof/>
+            <w:webHidden/>
+          </w:rPr>
+          <w:fldChar w:fldCharType="begin"/>
+        </w:r>
+        <w:r>
+          <w:rPr>
+            <w:noProof/>
+            <w:webHidden/>
+          </w:rPr>
+          <w:instrText xml:space="preserve"> PAGEREF _Toc26009382 \h </w:instrText>
+        </w:r>
+        <w:r>
+          <w:rPr>
+            <w:noProof/>
+            <w:webHidden/>
+          </w:rPr>
+        </w:r>
+        <w:r>
+          <w:rPr>
+            <w:noProof/>
+            <w:webHidden/>
+          </w:rPr>
+          <w:fldChar w:fldCharType="separate"/>
+        </w:r>
+        <w:r>
+          <w:rPr>
+            <w:noProof/>
+            <w:webHidden/>
+          </w:rPr>
+          <w:t>17</w:t>
+        </w:r>
+        <w:r>
+          <w:rPr>
             <w:noProof/>
             <w:webHidden/>
           </w:rPr>
@@ -8487,7 +8573,7 @@
       <w:pPr>
         <w:pStyle w:val="Heading7"/>
       </w:pPr>
-      <w:bookmarkStart w:id="8" w:name="_Toc25391217"/>
+      <w:bookmarkStart w:id="8" w:name="_Toc26011444"/>
       <w:r>
         <w:t xml:space="preserve">Hình 1. Giao diện </w:t>
       </w:r>
@@ -8523,7 +8609,7 @@
       <w:pPr>
         <w:pStyle w:val="Heading6"/>
       </w:pPr>
-      <w:bookmarkStart w:id="10" w:name="_Toc25364702"/>
+      <w:bookmarkStart w:id="10" w:name="_Toc26009377"/>
       <w:r>
         <w:t>Bảng 1. Bảng phân công</w:t>
       </w:r>
@@ -9429,7 +9515,19 @@
         <w:rPr>
           <w:szCs w:val="26"/>
         </w:rPr>
-        <w:t xml:space="preserve">Khác với thuật toán tham lam (cũng là điểm mạnh), thuật toán quay </w:t>
+        <w:t>Khác với thuật toán tham lam</w:t>
+      </w:r>
+      <w:r>
+        <w:rPr>
+          <w:szCs w:val="26"/>
+        </w:rPr>
+        <w:t xml:space="preserve">, </w:t>
+      </w:r>
+      <w:r>
+        <w:rPr>
+          <w:szCs w:val="26"/>
+        </w:rPr>
+        <w:t xml:space="preserve">thuật toán quay </w:t>
       </w:r>
       <w:proofErr w:type="spellStart"/>
       <w:r>
@@ -9485,34 +9583,28 @@
         <w:rPr>
           <w:szCs w:val="26"/>
         </w:rPr>
+        <w:t xml:space="preserve"> thường được cài đặt </w:t>
+      </w:r>
+      <w:proofErr w:type="spellStart"/>
+      <w:r>
+        <w:rPr>
+          <w:szCs w:val="26"/>
+        </w:rPr>
+        <w:t>theo</w:t>
+      </w:r>
+      <w:proofErr w:type="spellEnd"/>
+      <w:r>
+        <w:rPr>
+          <w:szCs w:val="26"/>
+        </w:rPr>
         <w:t xml:space="preserve"> </w:t>
       </w:r>
+      <w:proofErr w:type="spellStart"/>
       <w:r>
         <w:rPr>
           <w:szCs w:val="26"/>
         </w:rPr>
         <w:lastRenderedPageBreak/>
-        <w:t xml:space="preserve">thường được cài đặt </w:t>
-      </w:r>
-      <w:proofErr w:type="spellStart"/>
-      <w:r>
-        <w:rPr>
-          <w:szCs w:val="26"/>
-        </w:rPr>
-        <w:t>theo</w:t>
-      </w:r>
-      <w:proofErr w:type="spellEnd"/>
-      <w:r>
-        <w:rPr>
-          <w:szCs w:val="26"/>
-        </w:rPr>
-        <w:t xml:space="preserve"> </w:t>
-      </w:r>
-      <w:proofErr w:type="spellStart"/>
-      <w:r>
-        <w:rPr>
-          <w:szCs w:val="26"/>
-        </w:rPr>
         <w:t>lối</w:t>
       </w:r>
       <w:proofErr w:type="spellEnd"/>
@@ -9584,9 +9676,9 @@
           <w:noProof/>
         </w:rPr>
         <w:drawing>
-          <wp:inline distT="0" distB="0" distL="0" distR="0" wp14:anchorId="4B3EF9CC" wp14:editId="4A01ED50">
-            <wp:extent cx="5133340" cy="3597275"/>
-            <wp:effectExtent l="0" t="0" r="0" b="3175"/>
+          <wp:inline distT="0" distB="0" distL="0" distR="0" wp14:anchorId="4B3EF9CC" wp14:editId="4DFA3D8E">
+            <wp:extent cx="5348025" cy="3689405"/>
+            <wp:effectExtent l="0" t="0" r="5080" b="6350"/>
             <wp:docPr id="11" name="Ảnh 30"/>
             <wp:cNvGraphicFramePr/>
             <a:graphic xmlns:a="http://schemas.openxmlformats.org/drawingml/2006/main">
@@ -9605,7 +9697,7 @@
                   <pic:spPr>
                     <a:xfrm>
                       <a:off x="0" y="0"/>
-                      <a:ext cx="5133340" cy="3597275"/>
+                      <a:ext cx="5364943" cy="3701076"/>
                     </a:xfrm>
                     <a:prstGeom prst="rect">
                       <a:avLst/>
@@ -9622,8 +9714,9 @@
       <w:pPr>
         <w:pStyle w:val="Heading7"/>
       </w:pPr>
-      <w:bookmarkStart w:id="13" w:name="_Toc25391218"/>
-      <w:r>
+      <w:bookmarkStart w:id="13" w:name="_Toc26011445"/>
+      <w:r>
+        <w:lastRenderedPageBreak/>
         <w:t xml:space="preserve">Hình 2. Sơ đồ thuật toán quay </w:t>
       </w:r>
       <w:proofErr w:type="spellStart"/>
@@ -9635,6 +9728,69 @@
         <w:t>.</w:t>
       </w:r>
       <w:bookmarkEnd w:id="13"/>
+    </w:p>
+    <w:p>
+      <w:r>
+        <w:drawing>
+          <wp:inline distT="0" distB="0" distL="0" distR="0" wp14:anchorId="33370040" wp14:editId="295FBA93">
+            <wp:extent cx="5972175" cy="3582670"/>
+            <wp:effectExtent l="0" t="0" r="9525" b="0"/>
+            <wp:docPr id="2" name="Picture 10">
+              <a:extLst xmlns:a="http://schemas.openxmlformats.org/drawingml/2006/main">
+                <a:ext uri="{FF2B5EF4-FFF2-40B4-BE49-F238E27FC236}">
+                  <a16:creationId xmlns:a16="http://schemas.microsoft.com/office/drawing/2014/main" id="{2ACFADCA-6F56-4B51-83B6-82D431CF4823}"/>
+                </a:ext>
+              </a:extLst>
+            </wp:docPr>
+            <wp:cNvGraphicFramePr>
+              <a:graphicFrameLocks xmlns:a="http://schemas.openxmlformats.org/drawingml/2006/main" noChangeAspect="1"/>
+            </wp:cNvGraphicFramePr>
+            <a:graphic xmlns:a="http://schemas.openxmlformats.org/drawingml/2006/main">
+              <a:graphicData uri="http://schemas.openxmlformats.org/drawingml/2006/picture">
+                <pic:pic xmlns:pic="http://schemas.openxmlformats.org/drawingml/2006/picture">
+                  <pic:nvPicPr>
+                    <pic:cNvPr id="11" name="Picture 10">
+                      <a:extLst>
+                        <a:ext uri="{FF2B5EF4-FFF2-40B4-BE49-F238E27FC236}">
+                          <a16:creationId xmlns:a16="http://schemas.microsoft.com/office/drawing/2014/main" id="{2ACFADCA-6F56-4B51-83B6-82D431CF4823}"/>
+                        </a:ext>
+                      </a:extLst>
+                    </pic:cNvPr>
+                    <pic:cNvPicPr>
+                      <a:picLocks noChangeAspect="1"/>
+                    </pic:cNvPicPr>
+                  </pic:nvPicPr>
+                  <pic:blipFill>
+                    <a:blip r:embed="rId11"/>
+                    <a:stretch>
+                      <a:fillRect/>
+                    </a:stretch>
+                  </pic:blipFill>
+                  <pic:spPr>
+                    <a:xfrm>
+                      <a:off x="0" y="0"/>
+                      <a:ext cx="5972175" cy="3582670"/>
+                    </a:xfrm>
+                    <a:prstGeom prst="rect">
+                      <a:avLst/>
+                    </a:prstGeom>
+                  </pic:spPr>
+                </pic:pic>
+              </a:graphicData>
+            </a:graphic>
+          </wp:inline>
+        </w:drawing>
+      </w:r>
+    </w:p>
+    <w:p>
+      <w:pPr>
+        <w:pStyle w:val="Heading7"/>
+      </w:pPr>
+      <w:bookmarkStart w:id="14" w:name="_Toc26011446"/>
+      <w:r>
+        <w:t>Hình 3. Sơ đồ Flowchart thuật toán giải Sudoku</w:t>
+      </w:r>
+      <w:bookmarkEnd w:id="14"/>
     </w:p>
     <w:p>
       <w:pPr>
@@ -9644,11 +9800,11 @@
           <w:numId w:val="16"/>
         </w:numPr>
       </w:pPr>
-      <w:bookmarkStart w:id="14" w:name="_Toc25920280"/>
+      <w:bookmarkStart w:id="15" w:name="_Toc25920280"/>
       <w:r>
         <w:t>Thiết kế lớp</w:t>
       </w:r>
-      <w:bookmarkEnd w:id="14"/>
+      <w:bookmarkEnd w:id="15"/>
     </w:p>
     <w:p>
       <w:r>
@@ -9723,7 +9879,7 @@
           <w:b w:val="0"/>
         </w:rPr>
       </w:pPr>
-      <w:bookmarkStart w:id="15" w:name="_Toc25920281"/>
+      <w:bookmarkStart w:id="16" w:name="_Toc25920281"/>
       <w:r>
         <w:t xml:space="preserve">Các </w:t>
       </w:r>
@@ -9738,13 +9894,13 @@
       <w:r>
         <w:t xml:space="preserve"> dụng trong chương trình</w:t>
       </w:r>
-      <w:bookmarkEnd w:id="15"/>
+      <w:bookmarkEnd w:id="16"/>
     </w:p>
     <w:p>
       <w:pPr>
         <w:pStyle w:val="Heading6"/>
       </w:pPr>
-      <w:bookmarkStart w:id="16" w:name="_Toc25364703"/>
+      <w:bookmarkStart w:id="17" w:name="_Toc26009378"/>
       <w:r>
         <w:t xml:space="preserve">Bảng </w:t>
       </w:r>
@@ -9759,7 +9915,7 @@
       <w:r>
         <w:t>. Thiết kế lớp</w:t>
       </w:r>
-      <w:bookmarkEnd w:id="16"/>
+      <w:bookmarkEnd w:id="17"/>
     </w:p>
     <w:tbl>
       <w:tblPr>
@@ -9864,7 +10020,6 @@
               <w:rPr>
                 <w:szCs w:val="26"/>
               </w:rPr>
-              <w:lastRenderedPageBreak/>
               <w:t>1</w:t>
             </w:r>
           </w:p>
@@ -10023,35 +10178,7 @@
               <w:rPr>
                 <w:szCs w:val="26"/>
               </w:rPr>
-              <w:t xml:space="preserve"> method </w:t>
-            </w:r>
-            <w:proofErr w:type="spellStart"/>
-            <w:r>
-              <w:rPr>
-                <w:szCs w:val="26"/>
-              </w:rPr>
-              <w:t>tác</w:t>
-            </w:r>
-            <w:proofErr w:type="spellEnd"/>
-            <w:r>
-              <w:rPr>
-                <w:szCs w:val="26"/>
-              </w:rPr>
-              <w:t xml:space="preserve"> động </w:t>
-            </w:r>
-            <w:proofErr w:type="spellStart"/>
-            <w:r>
-              <w:rPr>
-                <w:szCs w:val="26"/>
-              </w:rPr>
-              <w:t>trực</w:t>
-            </w:r>
-            <w:proofErr w:type="spellEnd"/>
-            <w:r>
-              <w:rPr>
-                <w:szCs w:val="26"/>
-              </w:rPr>
-              <w:t xml:space="preserve"> tiếp đến mảng 2 chiều 9x9 bên dưới giao diện. Nói cách khác, lớp này để giải game Sudoku.</w:t>
+              <w:t xml:space="preserve"> thuật toán giải game Sudoku</w:t>
             </w:r>
           </w:p>
         </w:tc>
@@ -10076,6 +10203,7 @@
               <w:rPr>
                 <w:szCs w:val="26"/>
               </w:rPr>
+              <w:lastRenderedPageBreak/>
               <w:t>3</w:t>
             </w:r>
           </w:p>
@@ -10318,7 +10446,7 @@
         </w:numPr>
         <w:ind w:left="1440"/>
       </w:pPr>
-      <w:bookmarkStart w:id="17" w:name="_Toc25920282"/>
+      <w:bookmarkStart w:id="18" w:name="_Toc25920282"/>
       <w:r>
         <w:t xml:space="preserve">Mẫu bảng </w:t>
       </w:r>
@@ -10330,17 +10458,17 @@
       <w:r>
         <w:t xml:space="preserve"> tả các phương thức trong một lớp</w:t>
       </w:r>
-      <w:bookmarkEnd w:id="17"/>
+      <w:bookmarkEnd w:id="18"/>
     </w:p>
     <w:p>
       <w:pPr>
         <w:pStyle w:val="Heading6"/>
       </w:pPr>
-      <w:bookmarkStart w:id="18" w:name="_Toc25364704"/>
+      <w:bookmarkStart w:id="19" w:name="_Toc26009379"/>
       <w:r>
         <w:t>Bảng 3. Bảng phương thức</w:t>
       </w:r>
-      <w:bookmarkEnd w:id="18"/>
+      <w:bookmarkEnd w:id="19"/>
     </w:p>
     <w:tbl>
       <w:tblPr>
@@ -10349,11 +10477,11 @@
         <w:tblLook w:val="04A0" w:firstRow="1" w:lastRow="0" w:firstColumn="1" w:lastColumn="0" w:noHBand="0" w:noVBand="1"/>
       </w:tblPr>
       <w:tblGrid>
-        <w:gridCol w:w="599"/>
-        <w:gridCol w:w="4031"/>
-        <w:gridCol w:w="1956"/>
-        <w:gridCol w:w="1820"/>
-        <w:gridCol w:w="989"/>
+        <w:gridCol w:w="594"/>
+        <w:gridCol w:w="4438"/>
+        <w:gridCol w:w="1585"/>
+        <w:gridCol w:w="1799"/>
+        <w:gridCol w:w="979"/>
       </w:tblGrid>
       <w:tr>
         <w:tc>
@@ -10858,14 +10986,7 @@
               <w:rPr>
                 <w:szCs w:val="26"/>
               </w:rPr>
-              <w:t xml:space="preserve"> kiểm tra điều kiện </w:t>
-            </w:r>
-            <w:r>
-              <w:rPr>
-                <w:szCs w:val="26"/>
-              </w:rPr>
-              <w:lastRenderedPageBreak/>
-              <w:t>đúng của số nhập vào</w:t>
+              <w:t xml:space="preserve"> kiểm tra điều kiện đúng của số nhập vào</w:t>
             </w:r>
           </w:p>
         </w:tc>
@@ -10885,7 +11006,6 @@
               <w:rPr>
                 <w:szCs w:val="26"/>
               </w:rPr>
-              <w:lastRenderedPageBreak/>
               <w:t>ChessBoard.cs</w:t>
             </w:r>
             <w:proofErr w:type="spellEnd"/>
@@ -10942,6 +11062,7 @@
               <w:rPr>
                 <w:szCs w:val="26"/>
               </w:rPr>
+              <w:lastRenderedPageBreak/>
               <w:t>4</w:t>
             </w:r>
           </w:p>
@@ -11404,7 +11525,14 @@
               <w:rPr>
                 <w:szCs w:val="26"/>
               </w:rPr>
-              <w:t xml:space="preserve">Tạo 9 button có giá trị từ 1 đến 9 ở form </w:t>
+              <w:t xml:space="preserve">Tạo 9 button có giá trị từ 1 </w:t>
+            </w:r>
+            <w:r>
+              <w:rPr>
+                <w:szCs w:val="26"/>
+              </w:rPr>
+              <w:lastRenderedPageBreak/>
+              <w:t xml:space="preserve">đến 9 ở form </w:t>
             </w:r>
             <w:proofErr w:type="spellStart"/>
             <w:r>
@@ -11453,6 +11581,7 @@
               <w:rPr>
                 <w:szCs w:val="26"/>
               </w:rPr>
+              <w:lastRenderedPageBreak/>
               <w:t>InputPad.cs</w:t>
             </w:r>
             <w:proofErr w:type="spellEnd"/>
@@ -11496,6 +11625,7 @@
               <w:rPr>
                 <w:szCs w:val="26"/>
               </w:rPr>
+              <w:lastRenderedPageBreak/>
               <w:t>Xuân</w:t>
             </w:r>
             <w:proofErr w:type="spellEnd"/>
@@ -11608,6 +11738,55 @@
               </w:rPr>
               <w:t>, row, col, matrix</w:t>
             </w:r>
+            <w:r>
+              <w:rPr>
+                <w:szCs w:val="26"/>
+              </w:rPr>
+              <w:br/>
+            </w:r>
+            <w:r>
+              <w:object w:dxaOrig="8250" w:dyaOrig="4350" w14:anchorId="0FB89E2C">
+                <v:shapetype id="_x0000_t75" coordsize="21600,21600" o:spt="75" o:preferrelative="t" path="m@4@5l@4@11@9@11@9@5xe" filled="f" stroked="f">
+                  <v:stroke joinstyle="miter"/>
+                  <v:formulas>
+                    <v:f eqn="if lineDrawn pixelLineWidth 0"/>
+                    <v:f eqn="sum @0 1 0"/>
+                    <v:f eqn="sum 0 0 @1"/>
+                    <v:f eqn="prod @2 1 2"/>
+                    <v:f eqn="prod @3 21600 pixelWidth"/>
+                    <v:f eqn="prod @3 21600 pixelHeight"/>
+                    <v:f eqn="sum @0 0 1"/>
+                    <v:f eqn="prod @6 1 2"/>
+                    <v:f eqn="prod @7 21600 pixelWidth"/>
+                    <v:f eqn="sum @8 21600 0"/>
+                    <v:f eqn="prod @7 21600 pixelHeight"/>
+                    <v:f eqn="sum @10 21600 0"/>
+                  </v:formulas>
+                  <v:path o:extrusionok="f" gradientshapeok="t" o:connecttype="rect"/>
+                  <o:lock v:ext="edit" aspectratio="t"/>
+                </v:shapetype>
+                <v:shape id="_x0000_i1086" type="#_x0000_t75" style="width:210pt;height:110.5pt" o:ole="">
+                  <v:imagedata r:id="rId12" o:title=""/>
+                </v:shape>
+                <o:OLEObject Type="Embed" ProgID="PBrush" ShapeID="_x0000_i1086" DrawAspect="Content" ObjectID="_1636624246" r:id="rId13"/>
+              </w:object>
+            </w:r>
+          </w:p>
+          <w:p>
+            <w:pPr>
+              <w:pStyle w:val="Heading7"/>
+              <w:ind w:left="10"/>
+            </w:pPr>
+            <w:bookmarkStart w:id="20" w:name="_Toc26011447"/>
+            <w:r>
+              <w:t xml:space="preserve">Hình 4. Mã giả </w:t>
+            </w:r>
+            <w:proofErr w:type="spellStart"/>
+            <w:r>
+              <w:t>isOK</w:t>
+            </w:r>
+            <w:bookmarkEnd w:id="20"/>
+            <w:proofErr w:type="spellEnd"/>
           </w:p>
         </w:tc>
         <w:tc>
@@ -11691,6 +11870,188 @@
                 <w:szCs w:val="26"/>
               </w:rPr>
               <w:t>(18)</w:t>
+            </w:r>
+          </w:p>
+        </w:tc>
+        <w:tc>
+          <w:tcPr>
+            <w:tcW w:w="842" w:type="pct"/>
+          </w:tcPr>
+          <w:p>
+            <w:pPr>
+              <w:ind w:left="65"/>
+              <w:jc w:val="center"/>
+              <w:rPr>
+                <w:szCs w:val="26"/>
+              </w:rPr>
+            </w:pPr>
+            <w:r>
+              <w:rPr>
+                <w:szCs w:val="26"/>
+              </w:rPr>
+              <w:t>Võ Minh Hiếu</w:t>
+            </w:r>
+          </w:p>
+        </w:tc>
+      </w:tr>
+      <w:tr>
+        <w:trPr>
+          <w:trHeight w:val="5210"/>
+        </w:trPr>
+        <w:tc>
+          <w:tcPr>
+            <w:tcW w:w="319" w:type="pct"/>
+          </w:tcPr>
+          <w:p>
+            <w:pPr>
+              <w:ind w:left="65"/>
+              <w:rPr>
+                <w:szCs w:val="26"/>
+              </w:rPr>
+            </w:pPr>
+            <w:r>
+              <w:rPr>
+                <w:szCs w:val="26"/>
+              </w:rPr>
+              <w:lastRenderedPageBreak/>
+              <w:t>9</w:t>
+            </w:r>
+          </w:p>
+        </w:tc>
+        <w:tc>
+          <w:tcPr>
+            <w:tcW w:w="1573" w:type="pct"/>
+          </w:tcPr>
+          <w:p>
+            <w:pPr>
+              <w:ind w:left="65"/>
+            </w:pPr>
+            <w:proofErr w:type="spellStart"/>
+            <w:r>
+              <w:rPr>
+                <w:szCs w:val="26"/>
+              </w:rPr>
+              <w:t>Solve_Sudoku</w:t>
+            </w:r>
+            <w:proofErr w:type="spellEnd"/>
+            <w:r>
+              <w:rPr>
+                <w:szCs w:val="26"/>
+              </w:rPr>
+              <w:t>() [5]</w:t>
+            </w:r>
+            <w:r>
+              <w:rPr>
+                <w:szCs w:val="26"/>
+              </w:rPr>
+              <w:br/>
+            </w:r>
+            <w:r>
+              <w:object w:dxaOrig="6675" w:dyaOrig="6600" w14:anchorId="0FCFC29D">
+                <v:shape id="_x0000_i1087" type="#_x0000_t75" style="width:210.5pt;height:208pt" o:ole="">
+                  <v:imagedata r:id="rId14" o:title=""/>
+                </v:shape>
+                <o:OLEObject Type="Embed" ProgID="PBrush" ShapeID="_x0000_i1087" DrawAspect="Content" ObjectID="_1636624247" r:id="rId15"/>
+              </w:object>
+            </w:r>
+          </w:p>
+          <w:p>
+            <w:pPr>
+              <w:pStyle w:val="Heading7"/>
+              <w:ind w:left="730" w:hanging="540"/>
+              <w:jc w:val="left"/>
+            </w:pPr>
+            <w:r>
+              <w:tab/>
+            </w:r>
+            <w:bookmarkStart w:id="21" w:name="_Toc26011448"/>
+            <w:r>
+              <w:t xml:space="preserve">Hình </w:t>
+            </w:r>
+            <w:r>
+              <w:t>5</w:t>
+            </w:r>
+            <w:r>
+              <w:t xml:space="preserve">. Mã giả </w:t>
+            </w:r>
+            <w:proofErr w:type="spellStart"/>
+            <w:r>
+              <w:t>Solve_Sudoku</w:t>
+            </w:r>
+            <w:proofErr w:type="spellEnd"/>
+            <w:r>
+              <w:t>()</w:t>
+            </w:r>
+            <w:bookmarkEnd w:id="21"/>
+          </w:p>
+        </w:tc>
+        <w:tc>
+          <w:tcPr>
+            <w:tcW w:w="1297" w:type="pct"/>
+          </w:tcPr>
+          <w:p>
+            <w:pPr>
+              <w:ind w:left="65"/>
+              <w:rPr>
+                <w:szCs w:val="26"/>
+              </w:rPr>
+            </w:pPr>
+            <w:r>
+              <w:rPr>
+                <w:szCs w:val="26"/>
+              </w:rPr>
+              <w:t xml:space="preserve">Dùng thuật toán quay </w:t>
+            </w:r>
+            <w:proofErr w:type="spellStart"/>
+            <w:r>
+              <w:rPr>
+                <w:szCs w:val="26"/>
+              </w:rPr>
+              <w:t>lui</w:t>
+            </w:r>
+            <w:proofErr w:type="spellEnd"/>
+            <w:r>
+              <w:rPr>
+                <w:szCs w:val="26"/>
+              </w:rPr>
+              <w:t xml:space="preserve"> để giải ma trận Sudoku</w:t>
+            </w:r>
+          </w:p>
+        </w:tc>
+        <w:tc>
+          <w:tcPr>
+            <w:tcW w:w="969" w:type="pct"/>
+          </w:tcPr>
+          <w:p>
+            <w:pPr>
+              <w:ind w:left="65"/>
+              <w:jc w:val="center"/>
+              <w:rPr>
+                <w:szCs w:val="26"/>
+              </w:rPr>
+            </w:pPr>
+            <w:proofErr w:type="spellStart"/>
+            <w:r>
+              <w:rPr>
+                <w:szCs w:val="26"/>
+              </w:rPr>
+              <w:t>Solution.cs</w:t>
+            </w:r>
+            <w:proofErr w:type="spellEnd"/>
+          </w:p>
+          <w:p>
+            <w:pPr>
+              <w:ind w:left="65"/>
+              <w:jc w:val="center"/>
+              <w:rPr>
+                <w:szCs w:val="26"/>
+              </w:rPr>
+            </w:pPr>
+            <w:r>
+              <w:rPr>
+                <w:szCs w:val="26"/>
+              </w:rPr>
+              <w:t>(43)</w:t>
             </w:r>
           </w:p>
         </w:tc>
@@ -11731,7 +12092,7 @@
               <w:rPr>
                 <w:szCs w:val="26"/>
               </w:rPr>
-              <w:t>9</w:t>
+              <w:t>10</w:t>
             </w:r>
           </w:p>
         </w:tc>
@@ -11751,60 +12112,28 @@
               <w:rPr>
                 <w:szCs w:val="26"/>
               </w:rPr>
-              <w:t>Solve_Sudoku</w:t>
+              <w:t>ResetMatrix</w:t>
             </w:r>
             <w:proofErr w:type="spellEnd"/>
             <w:r>
               <w:rPr>
                 <w:szCs w:val="26"/>
               </w:rPr>
-              <w:t>() [5]</w:t>
-            </w:r>
-            <w:r>
-              <w:rPr>
-                <w:szCs w:val="26"/>
-              </w:rPr>
-              <w:br/>
-            </w:r>
-            <w:r>
-              <w:rPr>
-                <w:noProof/>
-              </w:rPr>
-              <w:drawing>
-                <wp:inline distT="0" distB="0" distL="0" distR="0" wp14:anchorId="2BB7BDC5" wp14:editId="6445B77F">
-                  <wp:extent cx="2381250" cy="1365321"/>
-                  <wp:effectExtent l="0" t="0" r="0" b="6350"/>
-                  <wp:docPr id="3" name="Picture 3"/>
-                  <wp:cNvGraphicFramePr>
-                    <a:graphicFrameLocks xmlns:a="http://schemas.openxmlformats.org/drawingml/2006/main" noChangeAspect="1"/>
-                  </wp:cNvGraphicFramePr>
-                  <a:graphic xmlns:a="http://schemas.openxmlformats.org/drawingml/2006/main">
-                    <a:graphicData uri="http://schemas.openxmlformats.org/drawingml/2006/picture">
-                      <pic:pic xmlns:pic="http://schemas.openxmlformats.org/drawingml/2006/picture">
-                        <pic:nvPicPr>
-                          <pic:cNvPr id="1" name=""/>
-                          <pic:cNvPicPr/>
-                        </pic:nvPicPr>
-                        <pic:blipFill>
-                          <a:blip r:embed="rId11"/>
-                          <a:stretch>
-                            <a:fillRect/>
-                          </a:stretch>
-                        </pic:blipFill>
-                        <pic:spPr>
-                          <a:xfrm>
-                            <a:off x="0" y="0"/>
-                            <a:ext cx="2417363" cy="1386027"/>
-                          </a:xfrm>
-                          <a:prstGeom prst="rect">
-                            <a:avLst/>
-                          </a:prstGeom>
-                        </pic:spPr>
-                      </pic:pic>
-                    </a:graphicData>
-                  </a:graphic>
-                </wp:inline>
-              </w:drawing>
+              <w:t xml:space="preserve">(int [,] </w:t>
+            </w:r>
+            <w:proofErr w:type="spellStart"/>
+            <w:r>
+              <w:rPr>
+                <w:szCs w:val="26"/>
+              </w:rPr>
+              <w:t>martrix</w:t>
+            </w:r>
+            <w:proofErr w:type="spellEnd"/>
+            <w:r>
+              <w:rPr>
+                <w:szCs w:val="26"/>
+              </w:rPr>
+              <w:t>)</w:t>
             </w:r>
           </w:p>
         </w:tc>
@@ -11823,21 +12152,7 @@
               <w:rPr>
                 <w:szCs w:val="26"/>
               </w:rPr>
-              <w:t xml:space="preserve">Dùng thuật toán quay </w:t>
-            </w:r>
-            <w:proofErr w:type="spellStart"/>
-            <w:r>
-              <w:rPr>
-                <w:szCs w:val="26"/>
-              </w:rPr>
-              <w:t>lui</w:t>
-            </w:r>
-            <w:proofErr w:type="spellEnd"/>
-            <w:r>
-              <w:rPr>
-                <w:szCs w:val="26"/>
-              </w:rPr>
-              <w:t xml:space="preserve"> để giải ma trận Sudoku</w:t>
+              <w:t>Reset về 0 các ma trận trước đó để chơi game mới.</w:t>
             </w:r>
           </w:p>
         </w:tc>
@@ -11874,7 +12189,7 @@
               <w:rPr>
                 <w:szCs w:val="26"/>
               </w:rPr>
-              <w:t>(43)</w:t>
+              <w:t>(100)</w:t>
             </w:r>
           </w:p>
         </w:tc>
@@ -11899,144 +12214,6 @@
           </w:p>
         </w:tc>
       </w:tr>
-      <w:tr>
-        <w:tc>
-          <w:tcPr>
-            <w:tcW w:w="319" w:type="pct"/>
-          </w:tcPr>
-          <w:p>
-            <w:pPr>
-              <w:ind w:left="65"/>
-              <w:rPr>
-                <w:szCs w:val="26"/>
-              </w:rPr>
-            </w:pPr>
-            <w:r>
-              <w:rPr>
-                <w:szCs w:val="26"/>
-              </w:rPr>
-              <w:t>10</w:t>
-            </w:r>
-          </w:p>
-        </w:tc>
-        <w:tc>
-          <w:tcPr>
-            <w:tcW w:w="1573" w:type="pct"/>
-          </w:tcPr>
-          <w:p>
-            <w:pPr>
-              <w:ind w:left="65"/>
-              <w:rPr>
-                <w:szCs w:val="26"/>
-              </w:rPr>
-            </w:pPr>
-            <w:proofErr w:type="spellStart"/>
-            <w:r>
-              <w:rPr>
-                <w:szCs w:val="26"/>
-              </w:rPr>
-              <w:t>ResetMatrix</w:t>
-            </w:r>
-            <w:proofErr w:type="spellEnd"/>
-            <w:r>
-              <w:rPr>
-                <w:szCs w:val="26"/>
-              </w:rPr>
-              <w:t xml:space="preserve">(int [,] </w:t>
-            </w:r>
-            <w:proofErr w:type="spellStart"/>
-            <w:r>
-              <w:rPr>
-                <w:szCs w:val="26"/>
-              </w:rPr>
-              <w:t>martrix</w:t>
-            </w:r>
-            <w:proofErr w:type="spellEnd"/>
-            <w:r>
-              <w:rPr>
-                <w:szCs w:val="26"/>
-              </w:rPr>
-              <w:t>)</w:t>
-            </w:r>
-          </w:p>
-        </w:tc>
-        <w:tc>
-          <w:tcPr>
-            <w:tcW w:w="1297" w:type="pct"/>
-          </w:tcPr>
-          <w:p>
-            <w:pPr>
-              <w:ind w:left="65"/>
-              <w:rPr>
-                <w:szCs w:val="26"/>
-              </w:rPr>
-            </w:pPr>
-            <w:r>
-              <w:rPr>
-                <w:szCs w:val="26"/>
-              </w:rPr>
-              <w:t>Reset về 0 các ma trận trước đó để chơi game mới.</w:t>
-            </w:r>
-          </w:p>
-        </w:tc>
-        <w:tc>
-          <w:tcPr>
-            <w:tcW w:w="969" w:type="pct"/>
-          </w:tcPr>
-          <w:p>
-            <w:pPr>
-              <w:ind w:left="65"/>
-              <w:jc w:val="center"/>
-              <w:rPr>
-                <w:szCs w:val="26"/>
-              </w:rPr>
-            </w:pPr>
-            <w:proofErr w:type="spellStart"/>
-            <w:r>
-              <w:rPr>
-                <w:szCs w:val="26"/>
-              </w:rPr>
-              <w:t>Solution.cs</w:t>
-            </w:r>
-            <w:proofErr w:type="spellEnd"/>
-          </w:p>
-          <w:p>
-            <w:pPr>
-              <w:ind w:left="65"/>
-              <w:jc w:val="center"/>
-              <w:rPr>
-                <w:szCs w:val="26"/>
-              </w:rPr>
-            </w:pPr>
-            <w:r>
-              <w:rPr>
-                <w:szCs w:val="26"/>
-              </w:rPr>
-              <w:t>(100)</w:t>
-            </w:r>
-          </w:p>
-        </w:tc>
-        <w:tc>
-          <w:tcPr>
-            <w:tcW w:w="842" w:type="pct"/>
-          </w:tcPr>
-          <w:p>
-            <w:pPr>
-              <w:ind w:left="65"/>
-              <w:jc w:val="center"/>
-              <w:rPr>
-                <w:szCs w:val="26"/>
-              </w:rPr>
-            </w:pPr>
-            <w:r>
-              <w:rPr>
-                <w:szCs w:val="26"/>
-              </w:rPr>
-              <w:t>Võ Minh Hiếu</w:t>
-            </w:r>
-          </w:p>
-        </w:tc>
-      </w:tr>
     </w:tbl>
     <w:p>
       <w:pPr>
@@ -12055,9 +12232,7 @@
           <w:szCs w:val="32"/>
         </w:rPr>
       </w:pPr>
-      <w:bookmarkStart w:id="19" w:name="_Toc25920283"/>
-      <w:bookmarkStart w:id="20" w:name="_GoBack"/>
-      <w:bookmarkEnd w:id="20"/>
+      <w:bookmarkStart w:id="22" w:name="_Toc25920283"/>
       <w:r>
         <w:rPr>
           <w:rFonts w:cs="Times New Roman"/>
@@ -12065,7 +12240,7 @@
         </w:rPr>
         <w:t>Thiết kế database</w:t>
       </w:r>
-      <w:bookmarkEnd w:id="19"/>
+      <w:bookmarkEnd w:id="22"/>
     </w:p>
     <w:p>
       <w:r>
@@ -12092,11 +12267,13 @@
       <w:pPr>
         <w:pStyle w:val="Heading6"/>
       </w:pPr>
-      <w:bookmarkStart w:id="21" w:name="_Toc25364705"/>
+      <w:bookmarkStart w:id="23" w:name="_Toc26009380"/>
+      <w:bookmarkStart w:id="24" w:name="_GoBack"/>
+      <w:bookmarkEnd w:id="24"/>
       <w:r>
         <w:t>Bảng 4: Bảng Database</w:t>
       </w:r>
-      <w:bookmarkEnd w:id="21"/>
+      <w:bookmarkEnd w:id="23"/>
       <w:r>
         <w:t xml:space="preserve"> </w:t>
       </w:r>
@@ -12218,7 +12395,7 @@
           <w:numId w:val="16"/>
         </w:numPr>
       </w:pPr>
-      <w:bookmarkStart w:id="22" w:name="_Toc25920284"/>
+      <w:bookmarkStart w:id="25" w:name="_Toc25920284"/>
       <w:r>
         <w:t xml:space="preserve">Bảng </w:t>
       </w:r>
@@ -12234,14 +12411,14 @@
       <w:r>
         <w:t>NguoiDung</w:t>
       </w:r>
-      <w:bookmarkEnd w:id="22"/>
+      <w:bookmarkEnd w:id="25"/>
       <w:proofErr w:type="spellEnd"/>
     </w:p>
     <w:p>
       <w:pPr>
         <w:pStyle w:val="Heading6"/>
       </w:pPr>
-      <w:bookmarkStart w:id="23" w:name="_Toc25364706"/>
+      <w:bookmarkStart w:id="26" w:name="_Toc26009381"/>
       <w:r>
         <w:t xml:space="preserve">Bảng 5. Field trong bảng </w:t>
       </w:r>
@@ -12249,7 +12426,7 @@
       <w:r>
         <w:t>NguoiDung</w:t>
       </w:r>
-      <w:bookmarkEnd w:id="23"/>
+      <w:bookmarkEnd w:id="26"/>
       <w:proofErr w:type="spellEnd"/>
     </w:p>
     <w:tbl>
@@ -12344,6 +12521,7 @@
               <w:jc w:val="center"/>
             </w:pPr>
             <w:r>
+              <w:lastRenderedPageBreak/>
               <w:t>1</w:t>
             </w:r>
           </w:p>
@@ -12409,7 +12587,6 @@
               <w:jc w:val="center"/>
             </w:pPr>
             <w:r>
-              <w:lastRenderedPageBreak/>
               <w:t>2</w:t>
             </w:r>
           </w:p>
@@ -12492,7 +12669,7 @@
           <w:szCs w:val="32"/>
         </w:rPr>
       </w:pPr>
-      <w:bookmarkStart w:id="24" w:name="_Toc25920285"/>
+      <w:bookmarkStart w:id="27" w:name="_Toc25920285"/>
       <w:r>
         <w:rPr>
           <w:rFonts w:cs="Times New Roman"/>
@@ -12500,17 +12677,17 @@
         </w:rPr>
         <w:t>Thiết kế giao diện</w:t>
       </w:r>
-      <w:bookmarkEnd w:id="24"/>
+      <w:bookmarkEnd w:id="27"/>
     </w:p>
     <w:p>
       <w:pPr>
         <w:pStyle w:val="Heading6"/>
       </w:pPr>
-      <w:bookmarkStart w:id="25" w:name="_Toc25364707"/>
+      <w:bookmarkStart w:id="28" w:name="_Toc26009382"/>
       <w:r>
         <w:t>Bảng 6. Bảng giao diện</w:t>
       </w:r>
-      <w:bookmarkEnd w:id="25"/>
+      <w:bookmarkEnd w:id="28"/>
     </w:p>
     <w:tbl>
       <w:tblPr>
@@ -12645,7 +12822,7 @@
                           <pic:cNvPicPr/>
                         </pic:nvPicPr>
                         <pic:blipFill>
-                          <a:blip r:embed="rId12"/>
+                          <a:blip r:embed="rId16"/>
                           <a:stretch>
                             <a:fillRect/>
                           </a:stretch>
@@ -12675,11 +12852,17 @@
             <w:r>
               <w:tab/>
             </w:r>
-            <w:bookmarkStart w:id="26" w:name="_Toc25391219"/>
-            <w:r>
-              <w:t>Hình 3. Giao diện Form1</w:t>
-            </w:r>
-            <w:bookmarkEnd w:id="26"/>
+            <w:bookmarkStart w:id="29" w:name="_Toc26011449"/>
+            <w:r>
+              <w:t xml:space="preserve">Hình </w:t>
+            </w:r>
+            <w:r>
+              <w:t>6</w:t>
+            </w:r>
+            <w:r>
+              <w:t>. Giao diện Form1</w:t>
+            </w:r>
+            <w:bookmarkEnd w:id="29"/>
           </w:p>
         </w:tc>
         <w:tc>
@@ -12801,7 +12984,7 @@
                           <pic:cNvPicPr/>
                         </pic:nvPicPr>
                         <pic:blipFill>
-                          <a:blip r:embed="rId13"/>
+                          <a:blip r:embed="rId17"/>
                           <a:stretch>
                             <a:fillRect/>
                           </a:stretch>
@@ -12828,11 +13011,17 @@
               <w:ind w:left="354"/>
               <w:outlineLvl w:val="6"/>
             </w:pPr>
-            <w:bookmarkStart w:id="27" w:name="_Toc25391220"/>
-            <w:r>
-              <w:t>Hình 4. Giao diện Login</w:t>
-            </w:r>
-            <w:bookmarkEnd w:id="27"/>
+            <w:bookmarkStart w:id="30" w:name="_Toc26011450"/>
+            <w:r>
+              <w:t xml:space="preserve">Hình </w:t>
+            </w:r>
+            <w:r>
+              <w:t>7</w:t>
+            </w:r>
+            <w:r>
+              <w:t>. Giao diện Login</w:t>
+            </w:r>
+            <w:bookmarkEnd w:id="30"/>
           </w:p>
         </w:tc>
         <w:tc>
@@ -12950,29 +13139,10 @@
             </w:pPr>
             <w:r>
               <w:object w:dxaOrig="2340" w:dyaOrig="3390" w14:anchorId="3291F9BE">
-                <v:shapetype id="_x0000_t75" coordsize="21600,21600" o:spt="75" o:preferrelative="t" path="m@4@5l@4@11@9@11@9@5xe" filled="f" stroked="f">
-                  <v:stroke joinstyle="miter"/>
-                  <v:formulas>
-                    <v:f eqn="if lineDrawn pixelLineWidth 0"/>
-                    <v:f eqn="sum @0 1 0"/>
-                    <v:f eqn="sum 0 0 @1"/>
-                    <v:f eqn="prod @2 1 2"/>
-                    <v:f eqn="prod @3 21600 pixelWidth"/>
-                    <v:f eqn="prod @3 21600 pixelHeight"/>
-                    <v:f eqn="sum @0 0 1"/>
-                    <v:f eqn="prod @6 1 2"/>
-                    <v:f eqn="prod @7 21600 pixelWidth"/>
-                    <v:f eqn="sum @8 21600 0"/>
-                    <v:f eqn="prod @7 21600 pixelHeight"/>
-                    <v:f eqn="sum @10 21600 0"/>
-                  </v:formulas>
-                  <v:path o:extrusionok="f" gradientshapeok="t" o:connecttype="rect"/>
-                  <o:lock v:ext="edit" aspectratio="t"/>
-                </v:shapetype>
-                <v:shape id="_x0000_i1025" type="#_x0000_t75" style="width:95.3pt;height:138.15pt" o:ole="">
-                  <v:imagedata r:id="rId14" o:title=""/>
+                <v:shape id="_x0000_i1025" type="#_x0000_t75" style="width:95.5pt;height:138pt" o:ole="">
+                  <v:imagedata r:id="rId18" o:title=""/>
                 </v:shape>
-                <o:OLEObject Type="Embed" ProgID="PBrush" ShapeID="_x0000_i1025" DrawAspect="Content" ObjectID="_1636557926" r:id="rId15"/>
+                <o:OLEObject Type="Embed" ProgID="PBrush" ShapeID="_x0000_i1025" DrawAspect="Content" ObjectID="_1636624248" r:id="rId19"/>
               </w:object>
             </w:r>
           </w:p>
@@ -12985,15 +13155,21 @@
             <w:r>
               <w:tab/>
             </w:r>
-            <w:bookmarkStart w:id="28" w:name="_Toc25391221"/>
-            <w:r>
-              <w:t xml:space="preserve">Hình 5. Giao diện </w:t>
+            <w:bookmarkStart w:id="31" w:name="_Toc26011451"/>
+            <w:r>
+              <w:t xml:space="preserve">Hình </w:t>
+            </w:r>
+            <w:r>
+              <w:t>8</w:t>
+            </w:r>
+            <w:r>
+              <w:t xml:space="preserve">. Giao diện </w:t>
             </w:r>
             <w:proofErr w:type="spellStart"/>
             <w:r>
               <w:t>InputPad</w:t>
             </w:r>
-            <w:bookmarkEnd w:id="28"/>
+            <w:bookmarkEnd w:id="31"/>
             <w:proofErr w:type="spellEnd"/>
             <w:r>
               <w:t xml:space="preserve"> </w:t>
@@ -13113,7 +13289,7 @@
                           <pic:cNvPicPr/>
                         </pic:nvPicPr>
                         <pic:blipFill>
-                          <a:blip r:embed="rId16"/>
+                          <a:blip r:embed="rId20"/>
                           <a:stretch>
                             <a:fillRect/>
                           </a:stretch>
@@ -13143,15 +13319,21 @@
             <w:r>
               <w:tab/>
             </w:r>
-            <w:bookmarkStart w:id="29" w:name="_Toc25391222"/>
-            <w:r>
-              <w:t xml:space="preserve">Hình 6. Giao diện </w:t>
+            <w:bookmarkStart w:id="32" w:name="_Toc26011452"/>
+            <w:r>
+              <w:t xml:space="preserve">Hình </w:t>
+            </w:r>
+            <w:r>
+              <w:t>9</w:t>
+            </w:r>
+            <w:r>
+              <w:t xml:space="preserve">. Giao diện </w:t>
             </w:r>
             <w:proofErr w:type="spellStart"/>
             <w:r>
               <w:t>FormWin</w:t>
             </w:r>
-            <w:bookmarkEnd w:id="29"/>
+            <w:bookmarkEnd w:id="32"/>
             <w:proofErr w:type="spellEnd"/>
           </w:p>
         </w:tc>
@@ -13227,12 +13409,12 @@
       <w:r>
         <w:br w:type="page"/>
       </w:r>
-      <w:bookmarkStart w:id="30" w:name="_Toc25920286"/>
+      <w:bookmarkStart w:id="33" w:name="_Toc25920286"/>
       <w:r>
         <w:lastRenderedPageBreak/>
         <w:t>KẾT LUẬN</w:t>
       </w:r>
-      <w:bookmarkEnd w:id="30"/>
+      <w:bookmarkEnd w:id="33"/>
     </w:p>
     <w:p>
       <w:pPr>
@@ -13243,11 +13425,11 @@
         </w:numPr>
         <w:ind w:left="1170"/>
       </w:pPr>
-      <w:bookmarkStart w:id="31" w:name="_Toc25920287"/>
+      <w:bookmarkStart w:id="34" w:name="_Toc25920287"/>
       <w:r>
         <w:t>Kết quả đạt được</w:t>
       </w:r>
-      <w:bookmarkEnd w:id="31"/>
+      <w:bookmarkEnd w:id="34"/>
     </w:p>
     <w:p>
       <w:r>
@@ -13342,11 +13524,11 @@
         </w:numPr>
         <w:ind w:left="1170"/>
       </w:pPr>
-      <w:bookmarkStart w:id="32" w:name="_Toc25920288"/>
+      <w:bookmarkStart w:id="35" w:name="_Toc25920288"/>
       <w:r>
         <w:t>Khó khăn gặp phải</w:t>
       </w:r>
-      <w:bookmarkEnd w:id="32"/>
+      <w:bookmarkEnd w:id="35"/>
     </w:p>
     <w:p>
       <w:r>
@@ -13452,7 +13634,7 @@
         </w:numPr>
         <w:ind w:left="1170"/>
       </w:pPr>
-      <w:bookmarkStart w:id="33" w:name="_Toc25920289"/>
+      <w:bookmarkStart w:id="36" w:name="_Toc25920289"/>
       <w:proofErr w:type="spellStart"/>
       <w:r>
         <w:t>Ưu</w:t>
@@ -13461,7 +13643,7 @@
       <w:r>
         <w:t xml:space="preserve"> điểm phần mềm</w:t>
       </w:r>
-      <w:bookmarkEnd w:id="33"/>
+      <w:bookmarkEnd w:id="36"/>
     </w:p>
     <w:p>
       <w:pPr>
@@ -13819,7 +14001,7 @@
         </w:numPr>
         <w:ind w:left="1170"/>
       </w:pPr>
-      <w:bookmarkStart w:id="34" w:name="_Toc25920290"/>
+      <w:bookmarkStart w:id="37" w:name="_Toc25920290"/>
       <w:proofErr w:type="spellStart"/>
       <w:r>
         <w:t>Nhược</w:t>
@@ -13828,7 +14010,7 @@
       <w:r>
         <w:t xml:space="preserve"> điểm phần mềm</w:t>
       </w:r>
-      <w:bookmarkEnd w:id="34"/>
+      <w:bookmarkEnd w:id="37"/>
     </w:p>
     <w:p>
       <w:pPr>
@@ -13949,7 +14131,7 @@
         </w:numPr>
         <w:ind w:left="1170"/>
       </w:pPr>
-      <w:bookmarkStart w:id="35" w:name="_Toc25920291"/>
+      <w:bookmarkStart w:id="38" w:name="_Toc25920291"/>
       <w:proofErr w:type="spellStart"/>
       <w:r>
         <w:t>Hướng</w:t>
@@ -13958,7 +14140,7 @@
       <w:r>
         <w:t xml:space="preserve"> phát triển phần mềm</w:t>
       </w:r>
-      <w:bookmarkEnd w:id="35"/>
+      <w:bookmarkEnd w:id="38"/>
     </w:p>
     <w:p>
       <w:pPr>
@@ -14129,14 +14311,14 @@
         <w:pStyle w:val="Heading1"/>
         <w:ind w:left="0"/>
       </w:pPr>
-      <w:bookmarkStart w:id="36" w:name="_Toc25920292"/>
+      <w:bookmarkStart w:id="39" w:name="_Toc25920292"/>
       <w:r>
         <w:t>TÀI LIỆU THAM KHẢ</w:t>
       </w:r>
       <w:r>
         <w:t>O</w:t>
       </w:r>
-      <w:bookmarkEnd w:id="36"/>
+      <w:bookmarkEnd w:id="39"/>
     </w:p>
     <w:p>
       <w:pPr>
@@ -14227,7 +14409,7 @@
       <w:r>
         <w:t xml:space="preserve"> Giới Game: </w:t>
       </w:r>
-      <w:hyperlink r:id="rId17" w:history="1">
+      <w:hyperlink r:id="rId21" w:history="1">
         <w:r>
           <w:rPr>
             <w:rStyle w:val="Hyperlink"/>
@@ -14303,7 +14485,7 @@
       <w:r>
         <w:t xml:space="preserve"> giả Nguyen Van Truong:  </w:t>
       </w:r>
-      <w:hyperlink r:id="rId18" w:history="1">
+      <w:hyperlink r:id="rId22" w:history="1">
         <w:r>
           <w:rPr>
             <w:rStyle w:val="Hyperlink"/>
@@ -14319,7 +14501,7 @@
       <w:r>
         <w:t xml:space="preserve">[5] Nguồn thuật toán: </w:t>
       </w:r>
-      <w:hyperlink r:id="rId19" w:history="1">
+      <w:hyperlink r:id="rId23" w:history="1">
         <w:r>
           <w:rPr>
             <w:rStyle w:val="Hyperlink"/>
@@ -14357,7 +14539,7 @@
       </w:r>
     </w:p>
     <w:sectPr>
-      <w:footerReference w:type="default" r:id="rId20"/>
+      <w:footerReference w:type="default" r:id="rId24"/>
       <w:pgSz w:w="12240" w:h="15840"/>
       <w:pgMar w:top="1134" w:right="1134" w:bottom="1134" w:left="1701" w:header="1411" w:footer="720" w:gutter="0"/>
       <w:pgBorders w:display="firstPage">
@@ -19321,7 +19503,6 @@
   <w:style w:type="character" w:default="1" w:styleId="DefaultParagraphFont">
     <w:name w:val="Default Paragraph Font"/>
     <w:uiPriority w:val="1"/>
-    <w:semiHidden/>
     <w:unhideWhenUsed/>
   </w:style>
   <w:style w:type="table" w:default="1" w:styleId="TableNormal">
@@ -20169,7 +20350,7 @@
 </file>
 
 <file path=customXml/itemProps1.xml><?xml version="1.0" encoding="utf-8"?>
-<ds:datastoreItem xmlns:ds="http://schemas.openxmlformats.org/officeDocument/2006/customXml" ds:itemID="{E2E68C5D-F2E5-42BD-BF40-D123EF8F90EC}">
+<ds:datastoreItem xmlns:ds="http://schemas.openxmlformats.org/officeDocument/2006/customXml" ds:itemID="{5609A26D-37ED-4920-A43A-10FFCAB7432D}">
   <ds:schemaRefs>
     <ds:schemaRef ds:uri="http://schemas.openxmlformats.org/officeDocument/2006/bibliography"/>
   </ds:schemaRefs>

</xml_diff>